<commit_message>
Write on electic field
</commit_message>
<xml_diff>
--- a/year1/second-semester/phs121/electric-fields-and-electrostatics.docx
+++ b/year1/second-semester/phs121/electric-fields-and-electrostatics.docx
@@ -307,11 +307,7 @@
         </w:rPr>
       </w:pPr>
       <w:r>
-        <w:rPr>
-          <w:rFonts w:ascii="Purisa" w:hAnsi="Purisa"/>
-          <w:sz w:val="32"/>
-          <w:szCs w:val="32"/>
-        </w:rPr>
+        <w:rPr/>
       </w:r>
       <m:oMathPara xmlns:m="http://schemas.openxmlformats.org/officeDocument/2006/math">
         <m:oMathParaPr>
@@ -352,11 +348,7 @@
         </w:rPr>
       </w:pPr>
       <w:r>
-        <w:rPr>
-          <w:rFonts w:ascii="Purisa" w:hAnsi="Purisa"/>
-          <w:sz w:val="32"/>
-          <w:szCs w:val="32"/>
-        </w:rPr>
+        <w:rPr/>
       </w:r>
       <m:oMathPara xmlns:m="http://schemas.openxmlformats.org/officeDocument/2006/math">
         <m:oMathParaPr>
@@ -439,11 +431,7 @@
         </w:rPr>
       </w:pPr>
       <w:r>
-        <w:rPr>
-          <w:rFonts w:ascii="Purisa" w:hAnsi="Purisa"/>
-          <w:sz w:val="32"/>
-          <w:szCs w:val="32"/>
-        </w:rPr>
+        <w:rPr/>
       </w:r>
       <m:oMathPara xmlns:m="http://schemas.openxmlformats.org/officeDocument/2006/math">
         <m:oMathParaPr>
@@ -560,11 +548,7 @@
         </w:rPr>
       </w:pPr>
       <w:r>
-        <w:rPr>
-          <w:rFonts w:ascii="Purisa" w:hAnsi="Purisa"/>
-          <w:sz w:val="32"/>
-          <w:szCs w:val="32"/>
-        </w:rPr>
+        <w:rPr/>
       </w:r>
       <m:oMathPara xmlns:m="http://schemas.openxmlformats.org/officeDocument/2006/math">
         <m:oMathParaPr>
@@ -635,11 +619,7 @@
         </w:rPr>
       </w:pPr>
       <w:r>
-        <w:rPr>
-          <w:rFonts w:ascii="Purisa" w:hAnsi="Purisa"/>
-          <w:sz w:val="32"/>
-          <w:szCs w:val="32"/>
-        </w:rPr>
+        <w:rPr/>
       </w:r>
       <m:oMathPara xmlns:m="http://schemas.openxmlformats.org/officeDocument/2006/math">
         <m:oMathParaPr>
@@ -704,11 +684,7 @@
         </w:rPr>
       </w:pPr>
       <w:r>
-        <w:rPr>
-          <w:rFonts w:ascii="Purisa" w:hAnsi="Purisa"/>
-          <w:sz w:val="32"/>
-          <w:szCs w:val="32"/>
-        </w:rPr>
+        <w:rPr/>
       </w:r>
       <m:oMathPara xmlns:m="http://schemas.openxmlformats.org/officeDocument/2006/math">
         <m:oMathParaPr>
@@ -803,11 +779,7 @@
         </w:rPr>
       </w:pPr>
       <w:r>
-        <w:rPr>
-          <w:rFonts w:ascii="Purisa" w:hAnsi="Purisa"/>
-          <w:sz w:val="32"/>
-          <w:szCs w:val="32"/>
-        </w:rPr>
+        <w:rPr/>
       </w:r>
       <m:oMathPara xmlns:m="http://schemas.openxmlformats.org/officeDocument/2006/math">
         <m:oMathParaPr>
@@ -929,11 +901,7 @@
         </w:rPr>
       </w:pPr>
       <w:r>
-        <w:rPr>
-          <w:rFonts w:ascii="Purisa" w:hAnsi="Purisa"/>
-          <w:sz w:val="32"/>
-          <w:szCs w:val="32"/>
-        </w:rPr>
+        <w:rPr/>
       </w:r>
       <m:oMathPara xmlns:m="http://schemas.openxmlformats.org/officeDocument/2006/math">
         <m:oMathParaPr>
@@ -1010,11 +978,7 @@
         </w:rPr>
       </w:pPr>
       <w:r>
-        <w:rPr>
-          <w:rFonts w:ascii="Purisa" w:hAnsi="Purisa"/>
-          <w:sz w:val="32"/>
-          <w:szCs w:val="32"/>
-        </w:rPr>
+        <w:rPr/>
       </w:r>
       <m:oMathPara xmlns:m="http://schemas.openxmlformats.org/officeDocument/2006/math">
         <m:oMathParaPr>
@@ -1184,11 +1148,7 @@
         </w:rPr>
       </w:pPr>
       <w:r>
-        <w:rPr>
-          <w:rFonts w:ascii="Purisa" w:hAnsi="Purisa"/>
-          <w:sz w:val="32"/>
-          <w:szCs w:val="32"/>
-        </w:rPr>
+        <w:rPr/>
       </w:r>
       <m:oMath xmlns:m="http://schemas.openxmlformats.org/officeDocument/2006/math">
         <m:sSub>
@@ -1232,11 +1192,7 @@
         </w:rPr>
       </w:pPr>
       <w:r>
-        <w:rPr>
-          <w:rFonts w:ascii="Purisa" w:hAnsi="Purisa"/>
-          <w:sz w:val="32"/>
-          <w:szCs w:val="32"/>
-        </w:rPr>
+        <w:rPr/>
       </w:r>
       <m:oMathPara xmlns:m="http://schemas.openxmlformats.org/officeDocument/2006/math">
         <m:oMathParaPr>
@@ -1385,11 +1341,7 @@
         </w:rPr>
       </w:pPr>
       <w:r>
-        <w:rPr>
-          <w:rFonts w:ascii="Purisa" w:hAnsi="Purisa"/>
-          <w:sz w:val="32"/>
-          <w:szCs w:val="32"/>
-        </w:rPr>
+        <w:rPr/>
       </w:r>
       <m:oMathPara xmlns:m="http://schemas.openxmlformats.org/officeDocument/2006/math">
         <m:oMathParaPr>
@@ -1553,11 +1505,7 @@
         </w:rPr>
       </w:pPr>
       <w:r>
-        <w:rPr>
-          <w:rFonts w:ascii="Purisa" w:hAnsi="Purisa"/>
-          <w:sz w:val="32"/>
-          <w:szCs w:val="32"/>
-        </w:rPr>
+        <w:rPr/>
       </w:r>
       <m:oMathPara xmlns:m="http://schemas.openxmlformats.org/officeDocument/2006/math">
         <m:oMathParaPr>
@@ -1892,6 +1840,48 @@
           <w:sz w:val="32"/>
           <w:szCs w:val="32"/>
         </w:rPr>
+        <w:t>Formula</w:t>
+      </w:r>
+    </w:p>
+    <w:p>
+      <w:pPr>
+        <w:pStyle w:val="Normal"/>
+        <w:bidi w:val="0"/>
+        <w:spacing w:lineRule="auto" w:line="360"/>
+        <w:jc w:val="left"/>
+        <w:rPr>
+          <w:rFonts w:ascii="Purisa" w:hAnsi="Purisa"/>
+          <w:sz w:val="32"/>
+          <w:szCs w:val="32"/>
+        </w:rPr>
+      </w:pPr>
+      <w:r>
+        <w:rPr>
+          <w:rFonts w:ascii="Purisa" w:hAnsi="Purisa"/>
+          <w:sz w:val="32"/>
+          <w:szCs w:val="32"/>
+        </w:rPr>
+        <w:t>F = kq1q2/r^2 (k=9 times 10^-9 Nm^2C^2)</w:t>
+      </w:r>
+    </w:p>
+    <w:p>
+      <w:pPr>
+        <w:pStyle w:val="Normal"/>
+        <w:bidi w:val="0"/>
+        <w:spacing w:lineRule="auto" w:line="360"/>
+        <w:jc w:val="left"/>
+        <w:rPr>
+          <w:rFonts w:ascii="Purisa" w:hAnsi="Purisa"/>
+          <w:sz w:val="32"/>
+          <w:szCs w:val="32"/>
+        </w:rPr>
+      </w:pPr>
+      <w:r>
+        <w:rPr>
+          <w:rFonts w:ascii="Purisa" w:hAnsi="Purisa"/>
+          <w:sz w:val="32"/>
+          <w:szCs w:val="32"/>
+        </w:rPr>
         <w:t>Answer: r=1.39</w:t>
       </w:r>
     </w:p>
@@ -1974,7 +1964,7 @@
           <w:sz w:val="32"/>
           <w:szCs w:val="32"/>
         </w:rPr>
-        <w:t>At what distance will the elastic force between 2 electrons have a magnitude of 1.0N  e=1.6 times 10^-19C, r=1.52 times 10^-14</w:t>
+        <w:t>F1 = kq1q2/r1^2</w:t>
       </w:r>
     </w:p>
     <w:p>
@@ -1995,6 +1985,7 @@
           <w:sz w:val="32"/>
           <w:szCs w:val="32"/>
         </w:rPr>
+        <w:t>F2 = kq2q3/r2^2</w:t>
       </w:r>
     </w:p>
     <w:p>
@@ -2015,8 +2006,144 @@
           <w:sz w:val="32"/>
           <w:szCs w:val="32"/>
         </w:rPr>
+        <w:t>F3 = F1 + F2</w:t>
+      </w:r>
+    </w:p>
+    <w:p>
+      <w:pPr>
+        <w:pStyle w:val="Normal"/>
+        <w:bidi w:val="0"/>
+        <w:spacing w:lineRule="auto" w:line="360"/>
+        <w:jc w:val="left"/>
+        <w:rPr>
+          <w:rFonts w:ascii="Purisa" w:hAnsi="Purisa"/>
+          <w:sz w:val="32"/>
+          <w:szCs w:val="32"/>
+        </w:rPr>
+      </w:pPr>
+      <w:r>
+        <w:rPr>
+          <w:rFonts w:ascii="Purisa" w:hAnsi="Purisa"/>
+          <w:sz w:val="32"/>
+          <w:szCs w:val="32"/>
+        </w:rPr>
+        <w:t>Answer: 0.576N</w:t>
+      </w:r>
+    </w:p>
+    <w:p>
+      <w:pPr>
+        <w:pStyle w:val="Normal"/>
+        <w:bidi w:val="0"/>
+        <w:spacing w:lineRule="auto" w:line="360"/>
+        <w:jc w:val="left"/>
+        <w:rPr>
+          <w:rFonts w:ascii="Purisa" w:hAnsi="Purisa"/>
+          <w:sz w:val="32"/>
+          <w:szCs w:val="32"/>
+        </w:rPr>
+      </w:pPr>
+      <w:r>
+        <w:rPr>
+          <w:rFonts w:ascii="Purisa" w:hAnsi="Purisa"/>
+          <w:sz w:val="32"/>
+          <w:szCs w:val="32"/>
+        </w:rPr>
+        <w:t>At what distance will the el</w:t>
+      </w:r>
+      <w:r>
+        <w:rPr>
+          <w:rFonts w:ascii="Purisa" w:hAnsi="Purisa"/>
+          <w:sz w:val="32"/>
+          <w:szCs w:val="32"/>
+        </w:rPr>
+        <w:t xml:space="preserve">ectric </w:t>
+      </w:r>
+      <w:r>
+        <w:rPr>
+          <w:rFonts w:ascii="Purisa" w:hAnsi="Purisa"/>
+          <w:sz w:val="32"/>
+          <w:szCs w:val="32"/>
+        </w:rPr>
+        <w:t xml:space="preserve">force between 2 electrons have a magnitude of 1.0N  e=1.6 times 10^-19C, </w:t>
+      </w:r>
+    </w:p>
+    <w:p>
+      <w:pPr>
+        <w:pStyle w:val="Normal"/>
+        <w:bidi w:val="0"/>
+        <w:spacing w:lineRule="auto" w:line="360"/>
+        <w:jc w:val="left"/>
+        <w:rPr>
+          <w:rFonts w:ascii="Purisa" w:hAnsi="Purisa"/>
+          <w:sz w:val="32"/>
+          <w:szCs w:val="32"/>
+        </w:rPr>
+      </w:pPr>
+      <w:r>
+        <w:rPr>
+          <w:rFonts w:ascii="Purisa" w:hAnsi="Purisa"/>
+          <w:sz w:val="32"/>
+          <w:szCs w:val="32"/>
+        </w:rPr>
+        <w:t xml:space="preserve">Answer: </w:t>
+      </w:r>
+      <w:r>
+        <w:rPr>
+          <w:rFonts w:ascii="Purisa" w:hAnsi="Purisa"/>
+          <w:sz w:val="32"/>
+          <w:szCs w:val="32"/>
+        </w:rPr>
+        <w:t>r=1.52 times 10^-14</w:t>
+      </w:r>
+    </w:p>
+    <w:p>
+      <w:pPr>
+        <w:pStyle w:val="Normal"/>
+        <w:bidi w:val="0"/>
+        <w:spacing w:lineRule="auto" w:line="360"/>
+        <w:jc w:val="left"/>
+        <w:rPr>
+          <w:rFonts w:ascii="Purisa" w:hAnsi="Purisa"/>
+          <w:sz w:val="32"/>
+          <w:szCs w:val="32"/>
+        </w:rPr>
+      </w:pPr>
+      <w:r>
+        <w:rPr>
+          <w:rFonts w:ascii="Purisa" w:hAnsi="Purisa"/>
+          <w:sz w:val="32"/>
+          <w:szCs w:val="32"/>
+        </w:rPr>
+      </w:r>
+    </w:p>
+    <w:p>
+      <w:pPr>
+        <w:pStyle w:val="Normal"/>
+        <w:bidi w:val="0"/>
+        <w:spacing w:lineRule="auto" w:line="360"/>
+        <w:jc w:val="left"/>
+        <w:rPr>
+          <w:rFonts w:ascii="Purisa" w:hAnsi="Purisa"/>
+          <w:sz w:val="32"/>
+          <w:szCs w:val="32"/>
+        </w:rPr>
+      </w:pPr>
+      <w:r>
+        <w:rPr>
+          <w:rFonts w:ascii="Purisa" w:hAnsi="Purisa"/>
+          <w:sz w:val="32"/>
+          <w:szCs w:val="32"/>
+        </w:rPr>
         <w:t xml:space="preserve">How many excess electrons must be placed on each of 2 </w:t>
       </w:r>
+      <w:r>
+        <w:rPr>
+          <w:rFonts w:ascii="Purisa" w:hAnsi="Purisa"/>
+          <w:sz w:val="32"/>
+          <w:szCs w:val="32"/>
+        </w:rPr>
+        <w:t>small spheres spaced by 3cm apart if the force of repulsion between the spheres is to be 10^-19</w:t>
+      </w:r>
     </w:p>
     <w:p>
       <w:pPr>
@@ -2036,6 +2163,7 @@
           <w:sz w:val="32"/>
           <w:szCs w:val="32"/>
         </w:rPr>
+        <w:t>Recall that q=ne. First, you have to find the q1 and q2 which are equal.</w:t>
       </w:r>
     </w:p>
     <w:p>
@@ -2056,7 +2184,326 @@
           <w:sz w:val="32"/>
           <w:szCs w:val="32"/>
         </w:rPr>
-        <w:t>2 charges are located on the positive x-axis of a coordinate system. Change Q1, 2 times 10^-9 and is 20m from the origin charge. Q2 is 3 times 10^-9C and is 40m from the origin. What is the magnitude of the total force exerted by these 2 charges on a charge. Q3, 5 times 10^-9 placed at the origin</w:t>
+      </w:r>
+    </w:p>
+    <w:p>
+      <w:pPr>
+        <w:pStyle w:val="Normal"/>
+        <w:bidi w:val="0"/>
+        <w:spacing w:lineRule="auto" w:line="360"/>
+        <w:jc w:val="left"/>
+        <w:rPr>
+          <w:rFonts w:ascii="Purisa" w:hAnsi="Purisa"/>
+          <w:sz w:val="32"/>
+          <w:szCs w:val="32"/>
+        </w:rPr>
+      </w:pPr>
+      <w:r>
+        <w:rPr>
+          <w:rFonts w:ascii="Purisa" w:hAnsi="Purisa"/>
+          <w:sz w:val="32"/>
+          <w:szCs w:val="32"/>
+        </w:rPr>
+        <w:t>2 charges are located on the positive x-axis of a coordinate system. Cha</w:t>
+      </w:r>
+      <w:r>
+        <w:rPr>
+          <w:rFonts w:ascii="Purisa" w:hAnsi="Purisa"/>
+          <w:sz w:val="32"/>
+          <w:szCs w:val="32"/>
+        </w:rPr>
+        <w:t>r</w:t>
+      </w:r>
+      <w:r>
+        <w:rPr>
+          <w:rFonts w:ascii="Purisa" w:hAnsi="Purisa"/>
+          <w:sz w:val="32"/>
+          <w:szCs w:val="32"/>
+        </w:rPr>
+        <w:t>ge Q1, 2 times 10^-9 and is 2</w:t>
+      </w:r>
+      <w:r>
+        <w:rPr>
+          <w:rFonts w:ascii="Purisa" w:hAnsi="Purisa"/>
+          <w:sz w:val="32"/>
+          <w:szCs w:val="32"/>
+        </w:rPr>
+        <w:t>c</w:t>
+      </w:r>
+      <w:r>
+        <w:rPr>
+          <w:rFonts w:ascii="Purisa" w:hAnsi="Purisa"/>
+          <w:sz w:val="32"/>
+          <w:szCs w:val="32"/>
+        </w:rPr>
+        <w:t>m from the origin charge. Q2 is 3 times 10^-9C and is 4</w:t>
+      </w:r>
+      <w:r>
+        <w:rPr>
+          <w:rFonts w:ascii="Purisa" w:hAnsi="Purisa"/>
+          <w:sz w:val="32"/>
+          <w:szCs w:val="32"/>
+        </w:rPr>
+        <w:t>c</w:t>
+      </w:r>
+      <w:r>
+        <w:rPr>
+          <w:rFonts w:ascii="Purisa" w:hAnsi="Purisa"/>
+          <w:sz w:val="32"/>
+          <w:szCs w:val="32"/>
+        </w:rPr>
+        <w:t>m from the origin. What is the magnitude of the total force exerted by these 2 charges on a charge Q3, 5 times 10^-9 placed at the origin</w:t>
+      </w:r>
+    </w:p>
+    <w:p>
+      <w:pPr>
+        <w:pStyle w:val="Normal"/>
+        <w:bidi w:val="0"/>
+        <w:spacing w:lineRule="auto" w:line="360"/>
+        <w:jc w:val="left"/>
+        <w:rPr>
+          <w:rFonts w:ascii="Purisa" w:hAnsi="Purisa"/>
+          <w:sz w:val="32"/>
+          <w:szCs w:val="32"/>
+        </w:rPr>
+      </w:pPr>
+      <w:r>
+        <w:rPr>
+          <w:rFonts w:ascii="Purisa" w:hAnsi="Purisa"/>
+          <w:sz w:val="32"/>
+          <w:szCs w:val="32"/>
+        </w:rPr>
+        <w:t>First Find, F_13 then F_23</w:t>
+      </w:r>
+    </w:p>
+    <w:p>
+      <w:pPr>
+        <w:pStyle w:val="Normal"/>
+        <w:bidi w:val="0"/>
+        <w:spacing w:lineRule="auto" w:line="360"/>
+        <w:jc w:val="left"/>
+        <w:rPr>
+          <w:rFonts w:ascii="Purisa" w:hAnsi="Purisa"/>
+          <w:sz w:val="32"/>
+          <w:szCs w:val="32"/>
+        </w:rPr>
+      </w:pPr>
+      <w:r>
+        <w:rPr>
+          <w:rFonts w:ascii="Purisa" w:hAnsi="Purisa"/>
+          <w:sz w:val="32"/>
+          <w:szCs w:val="32"/>
+        </w:rPr>
+        <w:t>F_r = F_13+F_23</w:t>
+      </w:r>
+    </w:p>
+    <w:p>
+      <w:pPr>
+        <w:pStyle w:val="Normal"/>
+        <w:bidi w:val="0"/>
+        <w:spacing w:lineRule="auto" w:line="360"/>
+        <w:jc w:val="left"/>
+        <w:rPr>
+          <w:rFonts w:ascii="Purisa" w:hAnsi="Purisa"/>
+          <w:sz w:val="32"/>
+          <w:szCs w:val="32"/>
+        </w:rPr>
+      </w:pPr>
+      <w:r>
+        <w:rPr>
+          <w:rFonts w:ascii="Purisa" w:hAnsi="Purisa"/>
+          <w:sz w:val="32"/>
+          <w:szCs w:val="32"/>
+        </w:rPr>
+        <w:t>F_R = 3.09 times 10^-4</w:t>
+      </w:r>
+    </w:p>
+    <w:p>
+      <w:pPr>
+        <w:pStyle w:val="Normal"/>
+        <w:bidi w:val="0"/>
+        <w:spacing w:lineRule="auto" w:line="360"/>
+        <w:jc w:val="left"/>
+        <w:rPr>
+          <w:rFonts w:ascii="Purisa" w:hAnsi="Purisa"/>
+          <w:sz w:val="32"/>
+          <w:szCs w:val="32"/>
+        </w:rPr>
+      </w:pPr>
+      <w:r>
+        <w:rPr/>
+      </w:r>
+    </w:p>
+    <w:p>
+      <w:pPr>
+        <w:pStyle w:val="Normal"/>
+        <w:bidi w:val="0"/>
+        <w:spacing w:lineRule="auto" w:line="360"/>
+        <w:jc w:val="left"/>
+        <w:rPr>
+          <w:rFonts w:ascii="Purisa" w:hAnsi="Purisa"/>
+          <w:sz w:val="32"/>
+          <w:szCs w:val="32"/>
+        </w:rPr>
+      </w:pPr>
+      <w:r>
+        <w:rPr>
+          <w:rFonts w:ascii="Purisa" w:hAnsi="Purisa"/>
+          <w:sz w:val="32"/>
+          <w:szCs w:val="32"/>
+        </w:rPr>
+        <w:t>F = kq1q2/|r_12|^2 cdot r_12</w:t>
+      </w:r>
+    </w:p>
+    <w:p>
+      <w:pPr>
+        <w:pStyle w:val="Normal"/>
+        <w:bidi w:val="0"/>
+        <w:spacing w:lineRule="auto" w:line="360"/>
+        <w:jc w:val="left"/>
+        <w:rPr>
+          <w:rFonts w:ascii="Purisa" w:hAnsi="Purisa"/>
+          <w:sz w:val="32"/>
+          <w:szCs w:val="32"/>
+        </w:rPr>
+      </w:pPr>
+      <w:r>
+        <w:rPr>
+          <w:rFonts w:ascii="Purisa" w:hAnsi="Purisa"/>
+          <w:sz w:val="32"/>
+          <w:szCs w:val="32"/>
+        </w:rPr>
+        <w:t xml:space="preserve">where r_12=r_12/|r_12| = </w:t>
+      </w:r>
+    </w:p>
+    <w:p>
+      <w:pPr>
+        <w:pStyle w:val="Normal"/>
+        <w:bidi w:val="0"/>
+        <w:spacing w:lineRule="auto" w:line="360"/>
+        <w:jc w:val="left"/>
+        <w:rPr>
+          <w:rFonts w:ascii="Purisa" w:hAnsi="Purisa"/>
+          <w:sz w:val="32"/>
+          <w:szCs w:val="32"/>
+        </w:rPr>
+      </w:pPr>
+      <w:r>
+        <w:rPr/>
+      </w:r>
+    </w:p>
+    <w:p>
+      <w:pPr>
+        <w:pStyle w:val="Normal"/>
+        <w:bidi w:val="0"/>
+        <w:spacing w:lineRule="auto" w:line="360"/>
+        <w:jc w:val="left"/>
+        <w:rPr>
+          <w:rFonts w:ascii="Purisa" w:hAnsi="Purisa"/>
+          <w:sz w:val="32"/>
+          <w:szCs w:val="32"/>
+        </w:rPr>
+      </w:pPr>
+      <w:r>
+        <w:rPr>
+          <w:rFonts w:ascii="Purisa" w:hAnsi="Purisa"/>
+          <w:sz w:val="32"/>
+          <w:szCs w:val="32"/>
+        </w:rPr>
+        <w:t>An alpha particle is a nucle</w:t>
+      </w:r>
+      <w:r>
+        <w:rPr>
+          <w:rFonts w:ascii="Purisa" w:hAnsi="Purisa"/>
+          <w:sz w:val="32"/>
+          <w:szCs w:val="32"/>
+        </w:rPr>
+        <w:t xml:space="preserve">us of densely </w:t>
+      </w:r>
+      <w:r>
+        <w:rPr>
+          <w:rFonts w:ascii="Purisa" w:hAnsi="Purisa"/>
+          <w:sz w:val="32"/>
+          <w:szCs w:val="32"/>
+        </w:rPr>
+        <w:t>i</w:t>
+      </w:r>
+      <w:r>
+        <w:rPr>
+          <w:rFonts w:ascii="Purisa" w:hAnsi="Purisa"/>
+          <w:sz w:val="32"/>
+          <w:szCs w:val="32"/>
+        </w:rPr>
+        <w:t>o</w:t>
+      </w:r>
+      <w:r>
+        <w:rPr>
+          <w:rFonts w:ascii="Purisa" w:hAnsi="Purisa"/>
+          <w:sz w:val="32"/>
+          <w:szCs w:val="32"/>
+        </w:rPr>
+        <w:t>ni</w:t>
+      </w:r>
+      <w:r>
+        <w:rPr>
+          <w:rFonts w:ascii="Purisa" w:hAnsi="Purisa"/>
+          <w:sz w:val="32"/>
+          <w:szCs w:val="32"/>
+        </w:rPr>
+        <w:t>z</w:t>
+      </w:r>
+      <w:r>
+        <w:rPr>
+          <w:rFonts w:ascii="Purisa" w:hAnsi="Purisa"/>
+          <w:sz w:val="32"/>
+          <w:szCs w:val="32"/>
+        </w:rPr>
+        <w:t>ed Helium. It has a mass of 6.69 times 10^-27kg and a charge of -</w:t>
+      </w:r>
+      <w:r>
+        <w:rPr>
+          <w:rFonts w:ascii="Purisa" w:hAnsi="Purisa"/>
+          <w:sz w:val="32"/>
+          <w:szCs w:val="32"/>
+        </w:rPr>
+        <w:t xml:space="preserve">2e^- or </w:t>
+      </w:r>
+      <w:r>
+        <w:rPr>
+          <w:rFonts w:ascii="Purisa" w:hAnsi="Purisa"/>
+          <w:sz w:val="32"/>
+          <w:szCs w:val="32"/>
+        </w:rPr>
+        <w:t xml:space="preserve">-3.2 times 10^-19C. Compare the force of electrostatic repulsion between </w:t>
+      </w:r>
+      <w:r>
+        <w:rPr>
+          <w:rFonts w:ascii="Purisa" w:hAnsi="Purisa"/>
+          <w:sz w:val="32"/>
+          <w:szCs w:val="32"/>
+        </w:rPr>
+        <w:t>them.</w:t>
+      </w:r>
+    </w:p>
+    <w:p>
+      <w:pPr>
+        <w:pStyle w:val="Normal"/>
+        <w:bidi w:val="0"/>
+        <w:spacing w:lineRule="auto" w:line="360"/>
+        <w:jc w:val="left"/>
+        <w:rPr>
+          <w:rFonts w:ascii="Purisa" w:hAnsi="Purisa"/>
+          <w:sz w:val="32"/>
+          <w:szCs w:val="32"/>
+        </w:rPr>
+      </w:pPr>
+      <w:r>
+        <w:rPr>
+          <w:rFonts w:eastAsia="宋体" w:ascii="Purisa" w:hAnsi="Purisa"/>
+          <w:sz w:val="32"/>
+          <w:szCs w:val="32"/>
+        </w:rPr>
+        <w:t>For equal charges,</w:t>
       </w:r>
     </w:p>
     <w:p>
@@ -2072,12 +2519,231 @@
         </w:rPr>
       </w:pPr>
       <w:r>
+        <w:rPr/>
+      </w:r>
+    </w:p>
+    <w:p>
+      <w:pPr>
+        <w:pStyle w:val="Normal"/>
+        <w:bidi w:val="0"/>
+        <w:spacing w:lineRule="auto" w:line="360"/>
+        <w:jc w:val="left"/>
+        <w:rPr>
+          <w:rFonts w:ascii="Purisa" w:hAnsi="Purisa"/>
+          <w:sz w:val="32"/>
+          <w:szCs w:val="32"/>
+        </w:rPr>
+      </w:pPr>
+      <w:r>
         <w:rPr>
           <w:rFonts w:eastAsia="宋体" w:ascii="Purisa" w:hAnsi="Purisa"/>
           <w:sz w:val="32"/>
           <w:szCs w:val="32"/>
         </w:rPr>
-        <w:t>For equal charges,</w:t>
+        <w:t xml:space="preserve">2 positively charged spheres have a combined charge </w:t>
+      </w:r>
+      <w:r>
+        <w:rPr>
+          <w:rFonts w:eastAsia="宋体" w:ascii="Purisa" w:hAnsi="Purisa"/>
+          <w:sz w:val="32"/>
+          <w:szCs w:val="32"/>
+        </w:rPr>
+        <w:t>o</w:t>
+      </w:r>
+      <w:r>
+        <w:rPr>
+          <w:rFonts w:eastAsia="宋体" w:ascii="Purisa" w:hAnsi="Purisa"/>
+          <w:sz w:val="32"/>
+          <w:szCs w:val="32"/>
+        </w:rPr>
+        <w:t>f 4 times 10^-8C. Calculate the charge on each sphere if they are repelled by a force of 27 times 10^-5 when placed 0.1m apart.</w:t>
+      </w:r>
+    </w:p>
+    <w:p>
+      <w:pPr>
+        <w:pStyle w:val="Normal"/>
+        <w:bidi w:val="0"/>
+        <w:spacing w:lineRule="auto" w:line="360"/>
+        <w:jc w:val="both"/>
+        <w:rPr>
+          <w:rFonts w:ascii="Purisa" w:hAnsi="Purisa"/>
+          <w:sz w:val="32"/>
+          <w:szCs w:val="32"/>
+        </w:rPr>
+      </w:pPr>
+      <w:r>
+        <w:rPr>
+          <w:rFonts w:eastAsia="宋体" w:ascii="Purisa" w:hAnsi="Purisa"/>
+          <w:sz w:val="32"/>
+          <w:szCs w:val="32"/>
+        </w:rPr>
+        <w:t>q1+q2 = 4times10^-8C, F = 27times10^-5, r=0.1m</w:t>
+      </w:r>
+    </w:p>
+    <w:p>
+      <w:pPr>
+        <w:pStyle w:val="Normal"/>
+        <w:bidi w:val="0"/>
+        <w:spacing w:lineRule="auto" w:line="360"/>
+        <w:jc w:val="both"/>
+        <w:rPr>
+          <w:rFonts w:ascii="Purisa" w:hAnsi="Purisa"/>
+          <w:sz w:val="32"/>
+          <w:szCs w:val="32"/>
+        </w:rPr>
+      </w:pPr>
+      <w:r>
+        <w:rPr>
+          <w:rFonts w:eastAsia="宋体" w:ascii="Purisa" w:hAnsi="Purisa"/>
+          <w:sz w:val="32"/>
+          <w:szCs w:val="32"/>
+        </w:rPr>
+        <w:t>F=kq1q2/r^2</w:t>
+      </w:r>
+    </w:p>
+    <w:p>
+      <w:pPr>
+        <w:pStyle w:val="Normal"/>
+        <w:bidi w:val="0"/>
+        <w:spacing w:lineRule="auto" w:line="360"/>
+        <w:jc w:val="both"/>
+        <w:rPr>
+          <w:rFonts w:ascii="Purisa" w:hAnsi="Purisa"/>
+          <w:sz w:val="32"/>
+          <w:szCs w:val="32"/>
+        </w:rPr>
+      </w:pPr>
+      <w:r>
+        <w:rPr>
+          <w:rFonts w:eastAsia="宋体" w:ascii="Purisa" w:hAnsi="Purisa"/>
+          <w:sz w:val="32"/>
+          <w:szCs w:val="32"/>
+        </w:rPr>
+        <w:t>q1q2=</w:t>
+      </w:r>
+      <w:r>
+        <w:rPr>
+          <w:rFonts w:eastAsia="宋体" w:ascii="Purisa" w:hAnsi="Purisa"/>
+          <w:sz w:val="32"/>
+          <w:szCs w:val="32"/>
+        </w:rPr>
+        <w:t>3times10^-16C</w:t>
+      </w:r>
+    </w:p>
+    <w:p>
+      <w:pPr>
+        <w:pStyle w:val="Normal"/>
+        <w:bidi w:val="0"/>
+        <w:spacing w:lineRule="auto" w:line="360"/>
+        <w:jc w:val="both"/>
+        <w:rPr>
+          <w:rFonts w:ascii="Purisa" w:hAnsi="Purisa"/>
+          <w:sz w:val="32"/>
+          <w:szCs w:val="32"/>
+        </w:rPr>
+      </w:pPr>
+      <w:r>
+        <w:rPr>
+          <w:rFonts w:eastAsia="宋体" w:ascii="Purisa" w:hAnsi="Purisa"/>
+          <w:sz w:val="32"/>
+          <w:szCs w:val="32"/>
+        </w:rPr>
+        <w:t>q1+q2 = 4times10^-8C</w:t>
+      </w:r>
+    </w:p>
+    <w:p>
+      <w:pPr>
+        <w:pStyle w:val="Normal"/>
+        <w:bidi w:val="0"/>
+        <w:spacing w:lineRule="auto" w:line="360"/>
+        <w:jc w:val="both"/>
+        <w:rPr>
+          <w:rFonts w:ascii="Purisa" w:hAnsi="Purisa"/>
+          <w:sz w:val="32"/>
+          <w:szCs w:val="32"/>
+        </w:rPr>
+      </w:pPr>
+      <w:r>
+        <w:rPr/>
+      </w:r>
+    </w:p>
+    <w:p>
+      <w:pPr>
+        <w:pStyle w:val="Normal"/>
+        <w:bidi w:val="0"/>
+        <w:spacing w:lineRule="auto" w:line="360"/>
+        <w:jc w:val="both"/>
+        <w:rPr>
+          <w:rFonts w:ascii="Purisa" w:hAnsi="Purisa"/>
+          <w:sz w:val="32"/>
+          <w:szCs w:val="32"/>
+        </w:rPr>
+      </w:pPr>
+      <w:r>
+        <w:rPr>
+          <w:rFonts w:eastAsia="宋体" w:ascii="Purisa" w:hAnsi="Purisa"/>
+          <w:sz w:val="32"/>
+          <w:szCs w:val="32"/>
+        </w:rPr>
+        <w:t>2 charges, q, 500uC and q2, 100uC are located at the xy-plane at the position r1={3j}m and r2=4im. Find the force exerted on q2</w:t>
+      </w:r>
+    </w:p>
+    <w:p>
+      <w:pPr>
+        <w:pStyle w:val="Normal"/>
+        <w:bidi w:val="0"/>
+        <w:spacing w:lineRule="auto" w:line="360"/>
+        <w:jc w:val="both"/>
+        <w:rPr>
+          <w:rFonts w:ascii="Purisa" w:hAnsi="Purisa"/>
+          <w:sz w:val="32"/>
+          <w:szCs w:val="32"/>
+        </w:rPr>
+      </w:pPr>
+      <w:r>
+        <w:rPr>
+          <w:rFonts w:eastAsia="宋体" w:ascii="Purisa" w:hAnsi="Purisa"/>
+          <w:sz w:val="32"/>
+          <w:szCs w:val="32"/>
+        </w:rPr>
+        <w:t>F=18N=14.4i-10.8j</w:t>
+      </w:r>
+    </w:p>
+    <w:p>
+      <w:pPr>
+        <w:pStyle w:val="Normal"/>
+        <w:bidi w:val="0"/>
+        <w:spacing w:lineRule="auto" w:line="360"/>
+        <w:jc w:val="both"/>
+        <w:rPr>
+          <w:rFonts w:ascii="Purisa" w:hAnsi="Purisa"/>
+          <w:sz w:val="32"/>
+          <w:szCs w:val="32"/>
+        </w:rPr>
+      </w:pPr>
+      <w:r>
+        <w:rPr/>
+      </w:r>
+    </w:p>
+    <w:p>
+      <w:pPr>
+        <w:pStyle w:val="Normal"/>
+        <w:bidi w:val="0"/>
+        <w:spacing w:lineRule="auto" w:line="360"/>
+        <w:jc w:val="both"/>
+        <w:rPr>
+          <w:rFonts w:ascii="Purisa" w:hAnsi="Purisa"/>
+          <w:sz w:val="32"/>
+          <w:szCs w:val="32"/>
+        </w:rPr>
+      </w:pPr>
+      <w:r>
+        <w:rPr>
+          <w:rFonts w:eastAsia="宋体" w:ascii="Purisa" w:hAnsi="Purisa"/>
+          <w:sz w:val="32"/>
+          <w:szCs w:val="32"/>
+        </w:rPr>
+        <w:t xml:space="preserve">3 point charges lie along 0the x-axis </w:t>
       </w:r>
     </w:p>
     <w:p>
@@ -2093,11 +2759,7 @@
         </w:rPr>
       </w:pPr>
       <w:r>
-        <w:rPr>
-          <w:rFonts w:ascii="Purisa" w:hAnsi="Purisa"/>
-          <w:sz w:val="32"/>
-          <w:szCs w:val="32"/>
-        </w:rPr>
+        <w:rPr/>
       </w:r>
       <m:oMathPara xmlns:m="http://schemas.openxmlformats.org/officeDocument/2006/math">
         <m:oMathParaPr>
@@ -2174,11 +2836,7 @@
         </w:rPr>
       </w:pPr>
       <w:r>
-        <w:rPr>
-          <w:rFonts w:ascii="Purisa" w:hAnsi="Purisa"/>
-          <w:sz w:val="32"/>
-          <w:szCs w:val="32"/>
-        </w:rPr>
+        <w:rPr/>
       </w:r>
       <m:oMathPara xmlns:m="http://schemas.openxmlformats.org/officeDocument/2006/math">
         <m:oMathParaPr>
@@ -2303,11 +2961,7 @@
         </w:rPr>
       </w:pPr>
       <w:r>
-        <w:rPr>
-          <w:rFonts w:ascii="Purisa" w:hAnsi="Purisa"/>
-          <w:sz w:val="32"/>
-          <w:szCs w:val="32"/>
-        </w:rPr>
+        <w:rPr/>
       </w:r>
       <m:oMathPara xmlns:m="http://schemas.openxmlformats.org/officeDocument/2006/math">
         <m:oMathParaPr>
@@ -2453,11 +3107,7 @@
         </w:rPr>
       </w:pPr>
       <w:r>
-        <w:rPr>
-          <w:rFonts w:ascii="Purisa" w:hAnsi="Purisa"/>
-          <w:sz w:val="32"/>
-          <w:szCs w:val="32"/>
-        </w:rPr>
+        <w:rPr/>
       </w:r>
       <m:oMathPara xmlns:m="http://schemas.openxmlformats.org/officeDocument/2006/math">
         <m:oMathParaPr>
@@ -2519,11 +3169,7 @@
         </w:rPr>
       </w:pPr>
       <w:r>
-        <w:rPr>
-          <w:rFonts w:ascii="Purisa" w:hAnsi="Purisa"/>
-          <w:sz w:val="32"/>
-          <w:szCs w:val="32"/>
-        </w:rPr>
+        <w:rPr/>
       </w:r>
       <m:oMathPara xmlns:m="http://schemas.openxmlformats.org/officeDocument/2006/math">
         <m:oMathParaPr>
@@ -2648,11 +3294,7 @@
         </w:rPr>
       </w:pPr>
       <w:r>
-        <w:rPr>
-          <w:rFonts w:ascii="Purisa" w:hAnsi="Purisa"/>
-          <w:sz w:val="32"/>
-          <w:szCs w:val="32"/>
-        </w:rPr>
+        <w:rPr/>
       </w:r>
       <m:oMathPara xmlns:m="http://schemas.openxmlformats.org/officeDocument/2006/math">
         <m:oMathParaPr>
@@ -2829,11 +3471,7 @@
         </w:rPr>
       </w:pPr>
       <w:r>
-        <w:rPr>
-          <w:rFonts w:ascii="Purisa" w:hAnsi="Purisa"/>
-          <w:sz w:val="32"/>
-          <w:szCs w:val="32"/>
-        </w:rPr>
+        <w:rPr/>
       </w:r>
       <m:oMathPara xmlns:m="http://schemas.openxmlformats.org/officeDocument/2006/math">
         <m:oMathParaPr>
@@ -2916,11 +3554,7 @@
         </w:rPr>
       </w:pPr>
       <w:r>
-        <w:rPr>
-          <w:rFonts w:ascii="Purisa" w:hAnsi="Purisa"/>
-          <w:sz w:val="32"/>
-          <w:szCs w:val="32"/>
-        </w:rPr>
+        <w:rPr/>
       </w:r>
       <m:oMathPara xmlns:m="http://schemas.openxmlformats.org/officeDocument/2006/math">
         <m:oMathParaPr>
@@ -2994,11 +3628,7 @@
         </w:rPr>
       </w:pPr>
       <w:r>
-        <w:rPr>
-          <w:rFonts w:ascii="Purisa" w:hAnsi="Purisa"/>
-          <w:sz w:val="32"/>
-          <w:szCs w:val="32"/>
-        </w:rPr>
+        <w:rPr/>
       </w:r>
       <m:oMathPara xmlns:m="http://schemas.openxmlformats.org/officeDocument/2006/math">
         <m:oMathParaPr>
@@ -3072,11 +3702,7 @@
         </w:rPr>
       </w:pPr>
       <w:r>
-        <w:rPr>
-          <w:rFonts w:ascii="Purisa" w:hAnsi="Purisa"/>
-          <w:sz w:val="32"/>
-          <w:szCs w:val="32"/>
-        </w:rPr>
+        <w:rPr/>
       </w:r>
       <m:oMathPara xmlns:m="http://schemas.openxmlformats.org/officeDocument/2006/math">
         <m:oMathParaPr>
@@ -3165,11 +3791,7 @@
         </w:rPr>
       </w:pPr>
       <w:r>
-        <w:rPr>
-          <w:rFonts w:ascii="Purisa" w:hAnsi="Purisa"/>
-          <w:sz w:val="32"/>
-          <w:szCs w:val="32"/>
-        </w:rPr>
+        <w:rPr/>
       </w:r>
       <m:oMathPara xmlns:m="http://schemas.openxmlformats.org/officeDocument/2006/math">
         <m:oMathParaPr>
@@ -3324,11 +3946,7 @@
         </w:rPr>
       </w:pPr>
       <w:r>
-        <w:rPr>
-          <w:rFonts w:ascii="Purisa" w:hAnsi="Purisa"/>
-          <w:sz w:val="32"/>
-          <w:szCs w:val="32"/>
-        </w:rPr>
+        <w:rPr/>
       </w:r>
       <m:oMathPara xmlns:m="http://schemas.openxmlformats.org/officeDocument/2006/math">
         <m:oMathParaPr>
@@ -3369,11 +3987,7 @@
         </w:rPr>
       </w:pPr>
       <w:r>
-        <w:rPr>
-          <w:rFonts w:ascii="Purisa" w:hAnsi="Purisa"/>
-          <w:sz w:val="32"/>
-          <w:szCs w:val="32"/>
-        </w:rPr>
+        <w:rPr/>
       </w:r>
       <m:oMathPara xmlns:m="http://schemas.openxmlformats.org/officeDocument/2006/math">
         <m:oMathParaPr>
@@ -3507,11 +4121,7 @@
         </w:rPr>
       </w:pPr>
       <w:r>
-        <w:rPr>
-          <w:rFonts w:ascii="Purisa" w:hAnsi="Purisa"/>
-          <w:sz w:val="32"/>
-          <w:szCs w:val="32"/>
-        </w:rPr>
+        <w:rPr/>
       </w:r>
       <m:oMathPara xmlns:m="http://schemas.openxmlformats.org/officeDocument/2006/math">
         <m:oMathParaPr>
@@ -3552,11 +4162,7 @@
         </w:rPr>
       </w:pPr>
       <w:r>
-        <w:rPr>
-          <w:rFonts w:ascii="Purisa" w:hAnsi="Purisa"/>
-          <w:sz w:val="32"/>
-          <w:szCs w:val="32"/>
-        </w:rPr>
+        <w:rPr/>
       </w:r>
       <m:oMathPara xmlns:m="http://schemas.openxmlformats.org/officeDocument/2006/math">
         <m:oMathParaPr>
@@ -3681,11 +4287,7 @@
         </w:rPr>
       </w:pPr>
       <w:r>
-        <w:rPr>
-          <w:rFonts w:ascii="Purisa" w:hAnsi="Purisa"/>
-          <w:sz w:val="32"/>
-          <w:szCs w:val="32"/>
-        </w:rPr>
+        <w:rPr/>
       </w:r>
       <m:oMathPara xmlns:m="http://schemas.openxmlformats.org/officeDocument/2006/math">
         <m:oMathParaPr>
@@ -3807,11 +4409,7 @@
         </w:rPr>
       </w:pPr>
       <w:r>
-        <w:rPr>
-          <w:rFonts w:ascii="Purisa" w:hAnsi="Purisa"/>
-          <w:sz w:val="32"/>
-          <w:szCs w:val="32"/>
-        </w:rPr>
+        <w:rPr/>
       </w:r>
       <m:oMathPara xmlns:m="http://schemas.openxmlformats.org/officeDocument/2006/math">
         <m:oMathParaPr>
@@ -3863,11 +4461,7 @@
         </w:rPr>
       </w:pPr>
       <w:r>
-        <w:rPr>
-          <w:rFonts w:ascii="Purisa" w:hAnsi="Purisa"/>
-          <w:sz w:val="32"/>
-          <w:szCs w:val="32"/>
-        </w:rPr>
+        <w:rPr/>
       </w:r>
       <m:oMathPara xmlns:m="http://schemas.openxmlformats.org/officeDocument/2006/math">
         <m:oMathParaPr>
@@ -3929,11 +4523,7 @@
         </w:rPr>
       </w:pPr>
       <w:r>
-        <w:rPr>
-          <w:rFonts w:ascii="Purisa" w:hAnsi="Purisa"/>
-          <w:sz w:val="32"/>
-          <w:szCs w:val="32"/>
-        </w:rPr>
+        <w:rPr/>
       </w:r>
       <m:oMathPara xmlns:m="http://schemas.openxmlformats.org/officeDocument/2006/math">
         <m:oMathParaPr>
@@ -4007,11 +4597,7 @@
         </w:rPr>
       </w:pPr>
       <w:r>
-        <w:rPr>
-          <w:rFonts w:ascii="Purisa" w:hAnsi="Purisa"/>
-          <w:sz w:val="32"/>
-          <w:szCs w:val="32"/>
-        </w:rPr>
+        <w:rPr/>
       </w:r>
       <m:oMathPara xmlns:m="http://schemas.openxmlformats.org/officeDocument/2006/math">
         <m:oMathParaPr>
@@ -4124,11 +4710,7 @@
         </w:rPr>
       </w:pPr>
       <w:r>
-        <w:rPr>
-          <w:rFonts w:ascii="Purisa" w:hAnsi="Purisa"/>
-          <w:sz w:val="32"/>
-          <w:szCs w:val="32"/>
-        </w:rPr>
+        <w:rPr/>
       </w:r>
       <m:oMathPara xmlns:m="http://schemas.openxmlformats.org/officeDocument/2006/math">
         <m:oMathParaPr>
@@ -4319,11 +4901,7 @@
         </w:rPr>
       </w:pPr>
       <w:r>
-        <w:rPr>
-          <w:rFonts w:ascii="Purisa" w:hAnsi="Purisa"/>
-          <w:sz w:val="32"/>
-          <w:szCs w:val="32"/>
-        </w:rPr>
+        <w:rPr/>
       </w:r>
       <m:oMathPara xmlns:m="http://schemas.openxmlformats.org/officeDocument/2006/math">
         <m:oMathParaPr>
@@ -4501,11 +5079,7 @@
         </w:rPr>
       </w:pPr>
       <w:r>
-        <w:rPr>
-          <w:rFonts w:ascii="Purisa" w:hAnsi="Purisa"/>
-          <w:sz w:val="32"/>
-          <w:szCs w:val="32"/>
-        </w:rPr>
+        <w:rPr/>
       </w:r>
       <m:oMathPara xmlns:m="http://schemas.openxmlformats.org/officeDocument/2006/math">
         <m:oMathParaPr>
@@ -4642,11 +5216,7 @@
         </w:rPr>
       </w:pPr>
       <w:r>
-        <w:rPr>
-          <w:rFonts w:ascii="Purisa" w:hAnsi="Purisa"/>
-          <w:sz w:val="32"/>
-          <w:szCs w:val="32"/>
-        </w:rPr>
+        <w:rPr/>
       </w:r>
       <m:oMathPara xmlns:m="http://schemas.openxmlformats.org/officeDocument/2006/math">
         <m:oMathParaPr>
@@ -5743,11 +6313,7 @@
               </w:rPr>
             </w:pPr>
             <w:r>
-              <w:rPr>
-                <w:rFonts w:ascii="Purisa" w:hAnsi="Purisa"/>
-                <w:sz w:val="32"/>
-                <w:szCs w:val="32"/>
-              </w:rPr>
+              <w:rPr/>
             </w:r>
             <m:oMathPara xmlns:m="http://schemas.openxmlformats.org/officeDocument/2006/math">
               <m:oMathParaPr>
@@ -5795,11 +6361,7 @@
               </w:rPr>
             </w:pPr>
             <w:r>
-              <w:rPr>
-                <w:rFonts w:ascii="Purisa" w:hAnsi="Purisa"/>
-                <w:sz w:val="32"/>
-                <w:szCs w:val="32"/>
-              </w:rPr>
+              <w:rPr/>
             </w:r>
             <m:oMathPara xmlns:m="http://schemas.openxmlformats.org/officeDocument/2006/math">
               <m:oMathParaPr>
@@ -5847,11 +6409,7 @@
               </w:rPr>
             </w:pPr>
             <w:r>
-              <w:rPr>
-                <w:rFonts w:ascii="Purisa" w:hAnsi="Purisa"/>
-                <w:sz w:val="32"/>
-                <w:szCs w:val="32"/>
-              </w:rPr>
+              <w:rPr/>
             </w:r>
             <m:oMathPara xmlns:m="http://schemas.openxmlformats.org/officeDocument/2006/math">
               <m:oMathParaPr>
@@ -5902,11 +6460,7 @@
               </w:rPr>
             </w:pPr>
             <w:r>
-              <w:rPr>
-                <w:rFonts w:ascii="Purisa" w:hAnsi="Purisa"/>
-                <w:sz w:val="32"/>
-                <w:szCs w:val="32"/>
-              </w:rPr>
+              <w:rPr/>
             </w:r>
             <m:oMathPara xmlns:m="http://schemas.openxmlformats.org/officeDocument/2006/math">
               <m:oMathParaPr>
@@ -5954,11 +6508,7 @@
               </w:rPr>
             </w:pPr>
             <w:r>
-              <w:rPr>
-                <w:rFonts w:ascii="Purisa" w:hAnsi="Purisa"/>
-                <w:sz w:val="32"/>
-                <w:szCs w:val="32"/>
-              </w:rPr>
+              <w:rPr/>
             </w:r>
             <m:oMathPara xmlns:m="http://schemas.openxmlformats.org/officeDocument/2006/math">
               <m:oMathParaPr>
@@ -6006,11 +6556,7 @@
               </w:rPr>
             </w:pPr>
             <w:r>
-              <w:rPr>
-                <w:rFonts w:ascii="Purisa" w:hAnsi="Purisa"/>
-                <w:sz w:val="32"/>
-                <w:szCs w:val="32"/>
-              </w:rPr>
+              <w:rPr/>
             </w:r>
             <m:oMathPara xmlns:m="http://schemas.openxmlformats.org/officeDocument/2006/math">
               <m:oMathParaPr>
@@ -6061,11 +6607,7 @@
               </w:rPr>
             </w:pPr>
             <w:r>
-              <w:rPr>
-                <w:rFonts w:ascii="Purisa" w:hAnsi="Purisa"/>
-                <w:sz w:val="32"/>
-                <w:szCs w:val="32"/>
-              </w:rPr>
+              <w:rPr/>
             </w:r>
             <m:oMathPara xmlns:m="http://schemas.openxmlformats.org/officeDocument/2006/math">
               <m:oMathParaPr>
@@ -6113,11 +6655,7 @@
               </w:rPr>
             </w:pPr>
             <w:r>
-              <w:rPr>
-                <w:rFonts w:ascii="Purisa" w:hAnsi="Purisa"/>
-                <w:sz w:val="32"/>
-                <w:szCs w:val="32"/>
-              </w:rPr>
+              <w:rPr/>
             </w:r>
             <m:oMathPara xmlns:m="http://schemas.openxmlformats.org/officeDocument/2006/math">
               <m:oMathParaPr>
@@ -6165,11 +6703,7 @@
               </w:rPr>
             </w:pPr>
             <w:r>
-              <w:rPr>
-                <w:rFonts w:ascii="Purisa" w:hAnsi="Purisa"/>
-                <w:sz w:val="32"/>
-                <w:szCs w:val="32"/>
-              </w:rPr>
+              <w:rPr/>
             </w:r>
             <m:oMathPara xmlns:m="http://schemas.openxmlformats.org/officeDocument/2006/math">
               <m:oMathParaPr>
@@ -6220,11 +6754,7 @@
               </w:rPr>
             </w:pPr>
             <w:r>
-              <w:rPr>
-                <w:rFonts w:ascii="Purisa" w:hAnsi="Purisa"/>
-                <w:sz w:val="32"/>
-                <w:szCs w:val="32"/>
-              </w:rPr>
+              <w:rPr/>
             </w:r>
             <m:oMathPara xmlns:m="http://schemas.openxmlformats.org/officeDocument/2006/math">
               <m:oMathParaPr>
@@ -6272,11 +6802,7 @@
               </w:rPr>
             </w:pPr>
             <w:r>
-              <w:rPr>
-                <w:rFonts w:ascii="Purisa" w:hAnsi="Purisa"/>
-                <w:sz w:val="32"/>
-                <w:szCs w:val="32"/>
-              </w:rPr>
+              <w:rPr/>
             </w:r>
             <m:oMathPara xmlns:m="http://schemas.openxmlformats.org/officeDocument/2006/math">
               <m:oMathParaPr>
@@ -6324,11 +6850,7 @@
               </w:rPr>
             </w:pPr>
             <w:r>
-              <w:rPr>
-                <w:rFonts w:ascii="Purisa" w:hAnsi="Purisa"/>
-                <w:sz w:val="32"/>
-                <w:szCs w:val="32"/>
-              </w:rPr>
+              <w:rPr/>
             </w:r>
             <m:oMathPara xmlns:m="http://schemas.openxmlformats.org/officeDocument/2006/math">
               <m:oMathParaPr>
@@ -6379,11 +6901,7 @@
               </w:rPr>
             </w:pPr>
             <w:r>
-              <w:rPr>
-                <w:rFonts w:ascii="Purisa" w:hAnsi="Purisa"/>
-                <w:sz w:val="32"/>
-                <w:szCs w:val="32"/>
-              </w:rPr>
+              <w:rPr/>
             </w:r>
             <m:oMathPara xmlns:m="http://schemas.openxmlformats.org/officeDocument/2006/math">
               <m:oMathParaPr>
@@ -6431,11 +6949,7 @@
               </w:rPr>
             </w:pPr>
             <w:r>
-              <w:rPr>
-                <w:rFonts w:ascii="Purisa" w:hAnsi="Purisa"/>
-                <w:sz w:val="32"/>
-                <w:szCs w:val="32"/>
-              </w:rPr>
+              <w:rPr/>
             </w:r>
             <m:oMathPara xmlns:m="http://schemas.openxmlformats.org/officeDocument/2006/math">
               <m:oMathParaPr>
@@ -6477,11 +6991,7 @@
               </w:rPr>
             </w:pPr>
             <w:r>
-              <w:rPr>
-                <w:rFonts w:ascii="Purisa" w:hAnsi="Purisa"/>
-                <w:sz w:val="32"/>
-                <w:szCs w:val="32"/>
-              </w:rPr>
+              <w:rPr/>
             </w:r>
             <m:oMathPara xmlns:m="http://schemas.openxmlformats.org/officeDocument/2006/math">
               <m:oMathParaPr>
@@ -6532,11 +7042,7 @@
               </w:rPr>
             </w:pPr>
             <w:r>
-              <w:rPr>
-                <w:rFonts w:ascii="Purisa" w:hAnsi="Purisa"/>
-                <w:sz w:val="32"/>
-                <w:szCs w:val="32"/>
-              </w:rPr>
+              <w:rPr/>
             </w:r>
             <m:oMathPara xmlns:m="http://schemas.openxmlformats.org/officeDocument/2006/math">
               <m:oMathParaPr>
@@ -6584,11 +7090,7 @@
               </w:rPr>
             </w:pPr>
             <w:r>
-              <w:rPr>
-                <w:rFonts w:ascii="Purisa" w:hAnsi="Purisa"/>
-                <w:sz w:val="32"/>
-                <w:szCs w:val="32"/>
-              </w:rPr>
+              <w:rPr/>
             </w:r>
             <m:oMathPara xmlns:m="http://schemas.openxmlformats.org/officeDocument/2006/math">
               <m:oMathParaPr>
@@ -6630,11 +7132,7 @@
               </w:rPr>
             </w:pPr>
             <w:r>
-              <w:rPr>
-                <w:rFonts w:ascii="Purisa" w:hAnsi="Purisa"/>
-                <w:sz w:val="32"/>
-                <w:szCs w:val="32"/>
-              </w:rPr>
+              <w:rPr/>
             </w:r>
             <m:oMathPara xmlns:m="http://schemas.openxmlformats.org/officeDocument/2006/math">
               <m:oMathParaPr>
@@ -6989,11 +7487,7 @@
         </w:rPr>
       </w:pPr>
       <w:r>
-        <w:rPr>
-          <w:rFonts w:ascii="Purisa" w:hAnsi="Purisa"/>
-          <w:sz w:val="32"/>
-          <w:szCs w:val="32"/>
-        </w:rPr>
+        <w:rPr/>
       </w:r>
       <m:oMathPara xmlns:m="http://schemas.openxmlformats.org/officeDocument/2006/math">
         <m:oMathParaPr>
@@ -7034,11 +7528,7 @@
         </w:rPr>
       </w:pPr>
       <w:r>
-        <w:rPr>
-          <w:rFonts w:ascii="Purisa" w:hAnsi="Purisa"/>
-          <w:sz w:val="32"/>
-          <w:szCs w:val="32"/>
-        </w:rPr>
+        <w:rPr/>
       </w:r>
       <m:oMathPara xmlns:m="http://schemas.openxmlformats.org/officeDocument/2006/math">
         <m:oMathParaPr>
@@ -7143,11 +7633,7 @@
         </w:rPr>
       </w:pPr>
       <w:r>
-        <w:rPr>
-          <w:rFonts w:ascii="Purisa" w:hAnsi="Purisa"/>
-          <w:sz w:val="32"/>
-          <w:szCs w:val="32"/>
-        </w:rPr>
+        <w:rPr/>
       </w:r>
       <m:oMathPara xmlns:m="http://schemas.openxmlformats.org/officeDocument/2006/math">
         <m:oMathParaPr>
@@ -7269,11 +7755,7 @@
         </w:rPr>
       </w:pPr>
       <w:r>
-        <w:rPr>
-          <w:rFonts w:ascii="Purisa" w:hAnsi="Purisa"/>
-          <w:sz w:val="32"/>
-          <w:szCs w:val="32"/>
-        </w:rPr>
+        <w:rPr/>
       </w:r>
       <m:oMathPara xmlns:m="http://schemas.openxmlformats.org/officeDocument/2006/math">
         <m:oMathParaPr>
@@ -7340,11 +7822,7 @@
         </w:rPr>
       </w:pPr>
       <w:r>
-        <w:rPr>
-          <w:rFonts w:ascii="Purisa" w:hAnsi="Purisa"/>
-          <w:sz w:val="32"/>
-          <w:szCs w:val="32"/>
-        </w:rPr>
+        <w:rPr/>
       </w:r>
       <m:oMathPara xmlns:m="http://schemas.openxmlformats.org/officeDocument/2006/math">
         <m:oMathParaPr>
@@ -7486,11 +7964,7 @@
         </w:rPr>
       </w:pPr>
       <w:r>
-        <w:rPr>
-          <w:rFonts w:ascii="Purisa" w:hAnsi="Purisa"/>
-          <w:sz w:val="32"/>
-          <w:szCs w:val="32"/>
-        </w:rPr>
+        <w:rPr/>
       </w:r>
       <m:oMathPara xmlns:m="http://schemas.openxmlformats.org/officeDocument/2006/math">
         <m:oMathParaPr>
@@ -7633,11 +8107,7 @@
         </w:rPr>
       </w:pPr>
       <w:r>
-        <w:rPr>
-          <w:rFonts w:ascii="Purisa" w:hAnsi="Purisa"/>
-          <w:sz w:val="32"/>
-          <w:szCs w:val="32"/>
-        </w:rPr>
+        <w:rPr/>
       </w:r>
       <m:oMathPara xmlns:m="http://schemas.openxmlformats.org/officeDocument/2006/math">
         <m:oMathParaPr>
@@ -7735,11 +8205,7 @@
         </w:rPr>
       </w:pPr>
       <w:r>
-        <w:rPr>
-          <w:rFonts w:ascii="Purisa" w:hAnsi="Purisa"/>
-          <w:sz w:val="32"/>
-          <w:szCs w:val="32"/>
-        </w:rPr>
+        <w:rPr/>
       </w:r>
       <m:oMathPara xmlns:m="http://schemas.openxmlformats.org/officeDocument/2006/math">
         <m:oMathParaPr>
@@ -7846,11 +8312,7 @@
         </w:rPr>
       </w:pPr>
       <w:r>
-        <w:rPr>
-          <w:rFonts w:ascii="Purisa" w:hAnsi="Purisa"/>
-          <w:sz w:val="32"/>
-          <w:szCs w:val="32"/>
-        </w:rPr>
+        <w:rPr/>
       </w:r>
       <m:oMathPara xmlns:m="http://schemas.openxmlformats.org/officeDocument/2006/math">
         <m:oMathParaPr>
@@ -7912,11 +8374,7 @@
         </w:rPr>
       </w:pPr>
       <w:r>
-        <w:rPr>
-          <w:rFonts w:ascii="Purisa" w:hAnsi="Purisa"/>
-          <w:sz w:val="32"/>
-          <w:szCs w:val="32"/>
-        </w:rPr>
+        <w:rPr/>
       </w:r>
       <m:oMathPara xmlns:m="http://schemas.openxmlformats.org/officeDocument/2006/math">
         <m:oMathParaPr>
@@ -7957,11 +8415,7 @@
         </w:rPr>
       </w:pPr>
       <w:r>
-        <w:rPr>
-          <w:rFonts w:ascii="Purisa" w:hAnsi="Purisa"/>
-          <w:sz w:val="32"/>
-          <w:szCs w:val="32"/>
-        </w:rPr>
+        <w:rPr/>
       </w:r>
       <m:oMathPara xmlns:m="http://schemas.openxmlformats.org/officeDocument/2006/math">
         <m:oMathParaPr>
@@ -8014,11 +8468,7 @@
         </w:rPr>
       </w:pPr>
       <w:r>
-        <w:rPr>
-          <w:rFonts w:ascii="Purisa" w:hAnsi="Purisa"/>
-          <w:sz w:val="32"/>
-          <w:szCs w:val="32"/>
-        </w:rPr>
+        <w:rPr/>
       </w:r>
       <m:oMathPara xmlns:m="http://schemas.openxmlformats.org/officeDocument/2006/math">
         <m:oMathParaPr>
@@ -8059,11 +8509,7 @@
         </w:rPr>
       </w:pPr>
       <w:r>
-        <w:rPr>
-          <w:rFonts w:ascii="Purisa" w:hAnsi="Purisa"/>
-          <w:sz w:val="32"/>
-          <w:szCs w:val="32"/>
-        </w:rPr>
+        <w:rPr/>
       </w:r>
       <m:oMathPara xmlns:m="http://schemas.openxmlformats.org/officeDocument/2006/math">
         <m:oMathParaPr>
@@ -8116,11 +8562,7 @@
         </w:rPr>
       </w:pPr>
       <w:r>
-        <w:rPr>
-          <w:rFonts w:ascii="Purisa" w:hAnsi="Purisa"/>
-          <w:sz w:val="32"/>
-          <w:szCs w:val="32"/>
-        </w:rPr>
+        <w:rPr/>
       </w:r>
       <m:oMathPara xmlns:m="http://schemas.openxmlformats.org/officeDocument/2006/math">
         <m:oMathParaPr>
@@ -8218,11 +8660,7 @@
         </w:rPr>
       </w:pPr>
       <w:r>
-        <w:rPr>
-          <w:rFonts w:ascii="Purisa" w:hAnsi="Purisa"/>
-          <w:sz w:val="32"/>
-          <w:szCs w:val="32"/>
-        </w:rPr>
+        <w:rPr/>
       </w:r>
       <m:oMathPara xmlns:m="http://schemas.openxmlformats.org/officeDocument/2006/math">
         <m:oMathParaPr>
@@ -8284,11 +8722,7 @@
         </w:rPr>
       </w:pPr>
       <w:r>
-        <w:rPr>
-          <w:rFonts w:ascii="Purisa" w:hAnsi="Purisa"/>
-          <w:sz w:val="32"/>
-          <w:szCs w:val="32"/>
-        </w:rPr>
+        <w:rPr/>
       </w:r>
       <m:oMathPara xmlns:m="http://schemas.openxmlformats.org/officeDocument/2006/math">
         <m:oMathParaPr>
@@ -8533,11 +8967,7 @@
         </w:rPr>
       </w:pPr>
       <w:r>
-        <w:rPr>
-          <w:rFonts w:ascii="Purisa" w:hAnsi="Purisa"/>
-          <w:sz w:val="32"/>
-          <w:szCs w:val="32"/>
-        </w:rPr>
+        <w:rPr/>
       </w:r>
       <m:oMathPara xmlns:m="http://schemas.openxmlformats.org/officeDocument/2006/math">
         <m:oMathParaPr>
@@ -8674,11 +9104,7 @@
         </w:rPr>
       </w:pPr>
       <w:r>
-        <w:rPr>
-          <w:rFonts w:ascii="Purisa" w:hAnsi="Purisa"/>
-          <w:sz w:val="32"/>
-          <w:szCs w:val="32"/>
-        </w:rPr>
+        <w:rPr/>
       </w:r>
       <m:oMathPara xmlns:m="http://schemas.openxmlformats.org/officeDocument/2006/math">
         <m:oMathParaPr>
@@ -8719,11 +9145,7 @@
         </w:rPr>
       </w:pPr>
       <w:r>
-        <w:rPr>
-          <w:rFonts w:ascii="Purisa" w:hAnsi="Purisa"/>
-          <w:sz w:val="32"/>
-          <w:szCs w:val="32"/>
-        </w:rPr>
+        <w:rPr/>
       </w:r>
       <m:oMathPara xmlns:m="http://schemas.openxmlformats.org/officeDocument/2006/math">
         <m:oMathParaPr>
@@ -8776,11 +9198,7 @@
         </w:rPr>
       </w:pPr>
       <w:r>
-        <w:rPr>
-          <w:rFonts w:ascii="Purisa" w:hAnsi="Purisa"/>
-          <w:sz w:val="32"/>
-          <w:szCs w:val="32"/>
-        </w:rPr>
+        <w:rPr/>
       </w:r>
       <m:oMathPara xmlns:m="http://schemas.openxmlformats.org/officeDocument/2006/math">
         <m:oMathParaPr>
@@ -9046,11 +9464,7 @@
         </w:rPr>
       </w:pPr>
       <w:r>
-        <w:rPr>
-          <w:rFonts w:ascii="Purisa" w:hAnsi="Purisa"/>
-          <w:sz w:val="32"/>
-          <w:szCs w:val="32"/>
-        </w:rPr>
+        <w:rPr/>
       </w:r>
       <m:oMathPara xmlns:m="http://schemas.openxmlformats.org/officeDocument/2006/math">
         <m:oMathParaPr>
@@ -9247,11 +9661,7 @@
         </w:rPr>
       </w:pPr>
       <w:r>
-        <w:rPr>
-          <w:rFonts w:ascii="Purisa" w:hAnsi="Purisa"/>
-          <w:sz w:val="32"/>
-          <w:szCs w:val="32"/>
-        </w:rPr>
+        <w:rPr/>
       </w:r>
       <m:oMathPara xmlns:m="http://schemas.openxmlformats.org/officeDocument/2006/math">
         <m:oMathParaPr>
@@ -9462,11 +9872,7 @@
         </w:rPr>
       </w:pPr>
       <w:r>
-        <w:rPr>
-          <w:rFonts w:ascii="Purisa" w:hAnsi="Purisa"/>
-          <w:sz w:val="32"/>
-          <w:szCs w:val="32"/>
-        </w:rPr>
+        <w:rPr/>
       </w:r>
       <m:oMathPara xmlns:m="http://schemas.openxmlformats.org/officeDocument/2006/math">
         <m:oMathParaPr>
@@ -9891,11 +10297,7 @@
         </w:rPr>
       </w:pPr>
       <w:r>
-        <w:rPr>
-          <w:rFonts w:ascii="Purisa" w:hAnsi="Purisa"/>
-          <w:sz w:val="32"/>
-          <w:szCs w:val="32"/>
-        </w:rPr>
+        <w:rPr/>
       </w:r>
       <m:oMathPara xmlns:m="http://schemas.openxmlformats.org/officeDocument/2006/math">
         <m:oMathParaPr>
@@ -9970,11 +10372,7 @@
         </w:rPr>
       </w:pPr>
       <w:r>
-        <w:rPr>
-          <w:rFonts w:ascii="Purisa" w:hAnsi="Purisa"/>
-          <w:sz w:val="32"/>
-          <w:szCs w:val="32"/>
-        </w:rPr>
+        <w:rPr/>
       </w:r>
       <m:oMathPara xmlns:m="http://schemas.openxmlformats.org/officeDocument/2006/math">
         <m:oMathParaPr>
@@ -10058,11 +10456,7 @@
         </w:rPr>
       </w:pPr>
       <w:r>
-        <w:rPr>
-          <w:rFonts w:ascii="Purisa" w:hAnsi="Purisa"/>
-          <w:sz w:val="32"/>
-          <w:szCs w:val="32"/>
-        </w:rPr>
+        <w:rPr/>
       </w:r>
       <m:oMathPara xmlns:m="http://schemas.openxmlformats.org/officeDocument/2006/math">
         <m:oMathParaPr>
@@ -10124,11 +10518,7 @@
         </w:rPr>
       </w:pPr>
       <w:r>
-        <w:rPr>
-          <w:rFonts w:ascii="Purisa" w:hAnsi="Purisa"/>
-          <w:sz w:val="32"/>
-          <w:szCs w:val="32"/>
-        </w:rPr>
+        <w:rPr/>
       </w:r>
       <m:oMathPara xmlns:m="http://schemas.openxmlformats.org/officeDocument/2006/math">
         <m:oMathParaPr>
@@ -10180,11 +10570,7 @@
         </w:rPr>
       </w:pPr>
       <w:r>
-        <w:rPr>
-          <w:rFonts w:ascii="Purisa" w:hAnsi="Purisa"/>
-          <w:sz w:val="32"/>
-          <w:szCs w:val="32"/>
-        </w:rPr>
+        <w:rPr/>
       </w:r>
       <m:oMathPara xmlns:m="http://schemas.openxmlformats.org/officeDocument/2006/math">
         <m:oMathParaPr>
@@ -10242,11 +10628,7 @@
         </w:rPr>
       </w:pPr>
       <w:r>
-        <w:rPr>
-          <w:rFonts w:ascii="Purisa" w:hAnsi="Purisa"/>
-          <w:sz w:val="32"/>
-          <w:szCs w:val="32"/>
-        </w:rPr>
+        <w:rPr/>
       </w:r>
       <m:oMathPara xmlns:m="http://schemas.openxmlformats.org/officeDocument/2006/math">
         <m:oMathParaPr>
@@ -10338,11 +10720,7 @@
         </w:rPr>
       </w:pPr>
       <w:r>
-        <w:rPr>
-          <w:rFonts w:ascii="Purisa" w:hAnsi="Purisa"/>
-          <w:sz w:val="32"/>
-          <w:szCs w:val="32"/>
-        </w:rPr>
+        <w:rPr/>
       </w:r>
       <m:oMathPara xmlns:m="http://schemas.openxmlformats.org/officeDocument/2006/math">
         <m:oMathParaPr>
@@ -10419,11 +10797,7 @@
         </w:rPr>
       </w:pPr>
       <w:r>
-        <w:rPr>
-          <w:rFonts w:ascii="Purisa" w:hAnsi="Purisa"/>
-          <w:sz w:val="32"/>
-          <w:szCs w:val="32"/>
-        </w:rPr>
+        <w:rPr/>
       </w:r>
       <m:oMathPara xmlns:m="http://schemas.openxmlformats.org/officeDocument/2006/math">
         <m:oMathParaPr>
@@ -10565,11 +10939,7 @@
         </w:rPr>
       </w:pPr>
       <w:r>
-        <w:rPr>
-          <w:rFonts w:ascii="Purisa" w:hAnsi="Purisa"/>
-          <w:sz w:val="32"/>
-          <w:szCs w:val="32"/>
-        </w:rPr>
+        <w:rPr/>
       </w:r>
       <m:oMathPara xmlns:m="http://schemas.openxmlformats.org/officeDocument/2006/math">
         <m:oMathParaPr>
@@ -10610,11 +10980,7 @@
         </w:rPr>
       </w:pPr>
       <w:r>
-        <w:rPr>
-          <w:rFonts w:ascii="Purisa" w:hAnsi="Purisa"/>
-          <w:sz w:val="32"/>
-          <w:szCs w:val="32"/>
-        </w:rPr>
+        <w:rPr/>
       </w:r>
       <m:oMathPara xmlns:m="http://schemas.openxmlformats.org/officeDocument/2006/math">
         <m:oMathParaPr>
@@ -10673,11 +11039,7 @@
         </w:rPr>
       </w:pPr>
       <w:r>
-        <w:rPr>
-          <w:rFonts w:ascii="Purisa" w:hAnsi="Purisa"/>
-          <w:sz w:val="32"/>
-          <w:szCs w:val="32"/>
-        </w:rPr>
+        <w:rPr/>
       </w:r>
       <m:oMathPara xmlns:m="http://schemas.openxmlformats.org/officeDocument/2006/math">
         <m:oMathParaPr>
@@ -10730,11 +11092,7 @@
         </w:rPr>
       </w:pPr>
       <w:r>
-        <w:rPr>
-          <w:rFonts w:ascii="Purisa" w:hAnsi="Purisa"/>
-          <w:sz w:val="32"/>
-          <w:szCs w:val="32"/>
-        </w:rPr>
+        <w:rPr/>
       </w:r>
       <m:oMathPara xmlns:m="http://schemas.openxmlformats.org/officeDocument/2006/math">
         <m:oMathParaPr>
@@ -10819,11 +11177,7 @@
         </w:rPr>
       </w:pPr>
       <w:r>
-        <w:rPr>
-          <w:rFonts w:ascii="Purisa" w:hAnsi="Purisa"/>
-          <w:sz w:val="32"/>
-          <w:szCs w:val="32"/>
-        </w:rPr>
+        <w:rPr/>
       </w:r>
       <m:oMathPara xmlns:m="http://schemas.openxmlformats.org/officeDocument/2006/math">
         <m:oMathParaPr>
@@ -11334,11 +11688,7 @@
         </w:rPr>
       </w:pPr>
       <w:r>
-        <w:rPr>
-          <w:rFonts w:ascii="Purisa" w:hAnsi="Purisa"/>
-          <w:sz w:val="32"/>
-          <w:szCs w:val="32"/>
-        </w:rPr>
+        <w:rPr/>
       </w:r>
       <m:oMath xmlns:m="http://schemas.openxmlformats.org/officeDocument/2006/math">
         <m:f>
@@ -11473,11 +11823,7 @@
         </w:rPr>
       </w:pPr>
       <w:r>
-        <w:rPr>
-          <w:rFonts w:ascii="Purisa" w:hAnsi="Purisa"/>
-          <w:sz w:val="32"/>
-          <w:szCs w:val="32"/>
-        </w:rPr>
+        <w:rPr/>
       </w:r>
       <m:oMathPara xmlns:m="http://schemas.openxmlformats.org/officeDocument/2006/math">
         <m:oMathParaPr>
@@ -11614,11 +11960,7 @@
         </w:rPr>
       </w:pPr>
       <w:r>
-        <w:rPr>
-          <w:rFonts w:ascii="Purisa" w:hAnsi="Purisa"/>
-          <w:sz w:val="32"/>
-          <w:szCs w:val="32"/>
-        </w:rPr>
+        <w:rPr/>
       </w:r>
       <m:oMathPara xmlns:m="http://schemas.openxmlformats.org/officeDocument/2006/math">
         <m:oMathParaPr>
@@ -11743,11 +12085,7 @@
         </w:rPr>
       </w:pPr>
       <w:r>
-        <w:rPr>
-          <w:rFonts w:ascii="Purisa" w:hAnsi="Purisa"/>
-          <w:sz w:val="32"/>
-          <w:szCs w:val="32"/>
-        </w:rPr>
+        <w:rPr/>
       </w:r>
       <m:oMath xmlns:m="http://schemas.openxmlformats.org/officeDocument/2006/math">
         <m:sSub>
@@ -11914,11 +12252,7 @@
         </w:rPr>
       </w:pPr>
       <w:r>
-        <w:rPr>
-          <w:rFonts w:ascii="Purisa" w:hAnsi="Purisa"/>
-          <w:sz w:val="32"/>
-          <w:szCs w:val="32"/>
-        </w:rPr>
+        <w:rPr/>
       </w:r>
       <m:oMathPara xmlns:m="http://schemas.openxmlformats.org/officeDocument/2006/math">
         <m:oMathParaPr>
@@ -12099,11 +12433,7 @@
         </w:rPr>
       </w:pPr>
       <w:r>
-        <w:rPr>
-          <w:rFonts w:ascii="Purisa" w:hAnsi="Purisa"/>
-          <w:sz w:val="32"/>
-          <w:szCs w:val="32"/>
-        </w:rPr>
+        <w:rPr/>
       </w:r>
       <m:oMath xmlns:m="http://schemas.openxmlformats.org/officeDocument/2006/math">
         <m:f>
@@ -12168,11 +12498,7 @@
         </w:rPr>
       </w:pPr>
       <w:r>
-        <w:rPr>
-          <w:rFonts w:ascii="Purisa" w:hAnsi="Purisa"/>
-          <w:sz w:val="32"/>
-          <w:szCs w:val="32"/>
-        </w:rPr>
+        <w:rPr/>
       </w:r>
       <m:oMathPara xmlns:m="http://schemas.openxmlformats.org/officeDocument/2006/math">
         <m:oMathParaPr>
@@ -12333,11 +12659,7 @@
         </w:rPr>
       </w:pPr>
       <w:r>
-        <w:rPr>
-          <w:rFonts w:ascii="Purisa" w:hAnsi="Purisa"/>
-          <w:sz w:val="32"/>
-          <w:szCs w:val="32"/>
-        </w:rPr>
+        <w:rPr/>
       </w:r>
       <m:oMath xmlns:m="http://schemas.openxmlformats.org/officeDocument/2006/math">
         <m:sSup>
@@ -12409,11 +12731,7 @@
         </w:rPr>
       </w:pPr>
       <w:r>
-        <w:rPr>
-          <w:rFonts w:ascii="Purisa" w:hAnsi="Purisa"/>
-          <w:sz w:val="32"/>
-          <w:szCs w:val="32"/>
-        </w:rPr>
+        <w:rPr/>
       </w:r>
       <m:oMathPara xmlns:m="http://schemas.openxmlformats.org/officeDocument/2006/math">
         <m:oMathParaPr>
@@ -12521,11 +12839,7 @@
         </w:rPr>
       </w:pPr>
       <w:r>
-        <w:rPr>
-          <w:rFonts w:ascii="Purisa" w:hAnsi="Purisa"/>
-          <w:sz w:val="32"/>
-          <w:szCs w:val="32"/>
-        </w:rPr>
+        <w:rPr/>
       </w:r>
       <m:oMathPara xmlns:m="http://schemas.openxmlformats.org/officeDocument/2006/math">
         <m:oMathParaPr>
@@ -12632,11 +12946,7 @@
         </w:rPr>
       </w:pPr>
       <w:r>
-        <w:rPr>
-          <w:rFonts w:ascii="Purisa" w:hAnsi="Purisa"/>
-          <w:sz w:val="32"/>
-          <w:szCs w:val="32"/>
-        </w:rPr>
+        <w:rPr/>
       </w:r>
       <m:oMathPara xmlns:m="http://schemas.openxmlformats.org/officeDocument/2006/math">
         <m:oMathParaPr>
@@ -12761,11 +13071,7 @@
         </w:rPr>
       </w:pPr>
       <w:r>
-        <w:rPr>
-          <w:rFonts w:ascii="Purisa" w:hAnsi="Purisa"/>
-          <w:sz w:val="32"/>
-          <w:szCs w:val="32"/>
-        </w:rPr>
+        <w:rPr/>
       </w:r>
       <m:oMathPara xmlns:m="http://schemas.openxmlformats.org/officeDocument/2006/math">
         <m:oMathParaPr>
@@ -12854,11 +13160,7 @@
         </w:rPr>
       </w:pPr>
       <w:r>
-        <w:rPr>
-          <w:rFonts w:ascii="Purisa" w:hAnsi="Purisa"/>
-          <w:sz w:val="32"/>
-          <w:szCs w:val="32"/>
-        </w:rPr>
+        <w:rPr/>
       </w:r>
       <m:oMathPara xmlns:m="http://schemas.openxmlformats.org/officeDocument/2006/math">
         <m:oMathParaPr>
@@ -13004,11 +13306,7 @@
         </w:rPr>
       </w:pPr>
       <w:r>
-        <w:rPr>
-          <w:rFonts w:ascii="Purisa" w:hAnsi="Purisa"/>
-          <w:sz w:val="32"/>
-          <w:szCs w:val="32"/>
-        </w:rPr>
+        <w:rPr/>
       </w:r>
       <m:oMath xmlns:m="http://schemas.openxmlformats.org/officeDocument/2006/math">
         <m:f>
@@ -13073,11 +13371,7 @@
         </w:rPr>
       </w:pPr>
       <w:r>
-        <w:rPr>
-          <w:rFonts w:ascii="Purisa" w:hAnsi="Purisa"/>
-          <w:sz w:val="32"/>
-          <w:szCs w:val="32"/>
-        </w:rPr>
+        <w:rPr/>
       </w:r>
       <m:oMathPara xmlns:m="http://schemas.openxmlformats.org/officeDocument/2006/math">
         <m:oMathParaPr>
@@ -13271,11 +13565,7 @@
         </w:rPr>
       </w:pPr>
       <w:r>
-        <w:rPr>
-          <w:rFonts w:ascii="Purisa" w:hAnsi="Purisa"/>
-          <w:sz w:val="32"/>
-          <w:szCs w:val="32"/>
-        </w:rPr>
+        <w:rPr/>
       </w:r>
       <m:oMathPara xmlns:m="http://schemas.openxmlformats.org/officeDocument/2006/math">
         <m:oMathParaPr>
@@ -19465,11 +19755,7 @@
               <w:t>Ammonium Chloride</w:t>
             </w:r>
             <w:r>
-              <w:rPr>
-                <w:rFonts w:ascii="Purisa" w:hAnsi="Purisa"/>
-                <w:sz w:val="32"/>
-                <w:szCs w:val="32"/>
-              </w:rPr>
+              <w:rPr/>
             </w:r>
             <m:oMath xmlns:m="http://schemas.openxmlformats.org/officeDocument/2006/math">
               <m:d>
@@ -19547,11 +19833,7 @@
               <w:t>Manganese (IV) oxide</w:t>
             </w:r>
             <w:r>
-              <w:rPr>
-                <w:rFonts w:ascii="Purisa" w:hAnsi="Purisa"/>
-                <w:sz w:val="32"/>
-                <w:szCs w:val="32"/>
-              </w:rPr>
+              <w:rPr/>
             </w:r>
             <m:oMath xmlns:m="http://schemas.openxmlformats.org/officeDocument/2006/math">
               <m:d>
@@ -19614,11 +19896,7 @@
               </w:rPr>
             </w:pPr>
             <w:r>
-              <w:rPr>
-                <w:rFonts w:ascii="Purisa" w:hAnsi="Purisa"/>
-                <w:sz w:val="32"/>
-                <w:szCs w:val="32"/>
-              </w:rPr>
+              <w:rPr/>
             </w:r>
             <m:oMathPara xmlns:m="http://schemas.openxmlformats.org/officeDocument/2006/math">
               <m:oMathParaPr>
@@ -19783,11 +20061,7 @@
               <w:t xml:space="preserve">Tetraoxosulfate (VI) acid </w:t>
             </w:r>
             <w:r>
-              <w:rPr>
-                <w:rFonts w:ascii="Purisa" w:hAnsi="Purisa"/>
-                <w:sz w:val="32"/>
-                <w:szCs w:val="32"/>
-              </w:rPr>
+              <w:rPr/>
             </w:r>
             <m:oMath xmlns:m="http://schemas.openxmlformats.org/officeDocument/2006/math">
               <m:d>
@@ -19868,11 +20142,7 @@
               </w:rPr>
             </w:pPr>
             <w:r>
-              <w:rPr>
-                <w:rFonts w:ascii="Purisa" w:hAnsi="Purisa"/>
-                <w:sz w:val="32"/>
-                <w:szCs w:val="32"/>
-              </w:rPr>
+              <w:rPr/>
             </w:r>
             <m:oMathPara xmlns:m="http://schemas.openxmlformats.org/officeDocument/2006/math">
               <m:oMathParaPr>
@@ -19932,11 +20202,7 @@
               </w:rPr>
             </w:pPr>
             <w:r>
-              <w:rPr>
-                <w:rFonts w:ascii="Purisa" w:hAnsi="Purisa"/>
-                <w:sz w:val="32"/>
-                <w:szCs w:val="32"/>
-              </w:rPr>
+              <w:rPr/>
             </w:r>
             <m:oMathPara xmlns:m="http://schemas.openxmlformats.org/officeDocument/2006/math">
               <m:oMathParaPr>
@@ -20092,11 +20358,7 @@
               </w:rPr>
             </w:pPr>
             <w:r>
-              <w:rPr>
-                <w:rFonts w:ascii="Purisa" w:hAnsi="Purisa"/>
-                <w:sz w:val="32"/>
-                <w:szCs w:val="32"/>
-              </w:rPr>
+              <w:rPr/>
             </w:r>
             <m:oMathPara xmlns:m="http://schemas.openxmlformats.org/officeDocument/2006/math">
               <m:oMathParaPr>
@@ -20209,11 +20471,7 @@
               </w:rPr>
             </w:pPr>
             <w:r>
-              <w:rPr>
-                <w:rFonts w:ascii="Purisa" w:hAnsi="Purisa"/>
-                <w:sz w:val="32"/>
-                <w:szCs w:val="32"/>
-              </w:rPr>
+              <w:rPr/>
             </w:r>
             <m:oMathPara xmlns:m="http://schemas.openxmlformats.org/officeDocument/2006/math">
               <m:oMathParaPr>
@@ -20439,11 +20697,7 @@
               </w:rPr>
             </w:pPr>
             <w:r>
-              <w:rPr>
-                <w:rFonts w:ascii="Purisa" w:hAnsi="Purisa"/>
-                <w:sz w:val="32"/>
-                <w:szCs w:val="32"/>
-              </w:rPr>
+              <w:rPr/>
             </w:r>
             <m:oMathPara xmlns:m="http://schemas.openxmlformats.org/officeDocument/2006/math">
               <m:oMathParaPr>
@@ -20544,11 +20798,7 @@
         </w:rPr>
       </w:pPr>
       <w:r>
-        <w:rPr>
-          <w:rFonts w:ascii="Purisa" w:hAnsi="Purisa"/>
-          <w:sz w:val="32"/>
-          <w:szCs w:val="32"/>
-        </w:rPr>
+        <w:rPr/>
       </w:r>
       <m:oMathPara xmlns:m="http://schemas.openxmlformats.org/officeDocument/2006/math">
         <m:oMathParaPr>
@@ -20670,11 +20920,7 @@
         </w:rPr>
       </w:pPr>
       <w:r>
-        <w:rPr>
-          <w:rFonts w:ascii="Purisa" w:hAnsi="Purisa"/>
-          <w:sz w:val="32"/>
-          <w:szCs w:val="32"/>
-        </w:rPr>
+        <w:rPr/>
       </w:r>
       <m:oMathPara xmlns:m="http://schemas.openxmlformats.org/officeDocument/2006/math">
         <m:oMathParaPr>
@@ -20817,11 +21063,7 @@
         </w:rPr>
       </w:pPr>
       <w:r>
-        <w:rPr>
-          <w:rFonts w:ascii="Purisa" w:hAnsi="Purisa"/>
-          <w:sz w:val="32"/>
-          <w:szCs w:val="32"/>
-        </w:rPr>
+        <w:rPr/>
       </w:r>
       <m:oMathPara xmlns:m="http://schemas.openxmlformats.org/officeDocument/2006/math">
         <m:oMathParaPr>
@@ -21931,15 +22173,7 @@
           <w:sz w:val="32"/>
           <w:szCs w:val="32"/>
         </w:rPr>
-        <w:t xml:space="preserve">Consider a charge </w:t>
-      </w:r>
-      <w:r>
-        <w:rPr>
-          <w:rFonts w:ascii="Purisa" w:hAnsi="Purisa"/>
-          <w:sz w:val="32"/>
-          <w:szCs w:val="32"/>
-        </w:rPr>
-        <w:t xml:space="preserve">subjected to a uniform electric field, electric force of the charge is </w:t>
+        <w:t xml:space="preserve">Consider a charge subjected to a uniform electric field, electric force of the charge is </w:t>
       </w:r>
     </w:p>
     <w:p>

</xml_diff>